<commit_message>
SQL second commit - scripts
</commit_message>
<xml_diff>
--- a/SQL/SQL-Workshop.docx
+++ b/SQL/SQL-Workshop.docx
@@ -3427,7 +3427,6 @@
         </w:rPr>
         <w:t xml:space="preserve">  JOB_ID          </w:t>
       </w:r>
-      <w:proofErr w:type="gramStart"/>
       <w:r>
         <w:rPr>
           <w:rFonts w:cs="Courier"/>
@@ -3436,38 +3435,7 @@
           <w:szCs w:val="24"/>
           <w:highlight w:val="white"/>
         </w:rPr>
-        <w:t>VARCHAR2</w:t>
-      </w:r>
-      <w:r>
-        <w:rPr>
-          <w:rFonts w:cs="Courier"/>
-          <w:color w:val="0000FF"/>
-          <w:sz w:val="24"/>
-          <w:szCs w:val="24"/>
-          <w:highlight w:val="white"/>
-        </w:rPr>
-        <w:t>(</w:t>
-      </w:r>
-      <w:proofErr w:type="gramEnd"/>
-      <w:r>
-        <w:rPr>
-          <w:rFonts w:cs="Courier"/>
-          <w:color w:val="800000"/>
-          <w:sz w:val="24"/>
-          <w:szCs w:val="24"/>
-          <w:highlight w:val="white"/>
-        </w:rPr>
-        <w:t>10</w:t>
-      </w:r>
-      <w:r>
-        <w:rPr>
-          <w:rFonts w:cs="Courier"/>
-          <w:color w:val="0000FF"/>
-          <w:sz w:val="24"/>
-          <w:szCs w:val="24"/>
-          <w:highlight w:val="white"/>
-        </w:rPr>
-        <w:t>)</w:t>
+        <w:t>NUMBER</w:t>
       </w:r>
       <w:r>
         <w:rPr>
@@ -4316,6 +4284,240 @@
           <w:szCs w:val="24"/>
           <w:highlight w:val="white"/>
         </w:rPr>
+        <w:t xml:space="preserve"> TAB_</w:t>
+      </w:r>
+      <w:r>
+        <w:rPr>
+          <w:rFonts w:cs="Courier"/>
+          <w:color w:val="000000"/>
+          <w:sz w:val="24"/>
+          <w:szCs w:val="24"/>
+          <w:highlight w:val="white"/>
+        </w:rPr>
+        <w:t>JOBS</w:t>
+      </w:r>
+      <w:r>
+        <w:rPr>
+          <w:rFonts w:cs="Courier"/>
+          <w:color w:val="000000"/>
+          <w:sz w:val="24"/>
+          <w:szCs w:val="24"/>
+          <w:highlight w:val="white"/>
+        </w:rPr>
+        <w:t>_SEQ</w:t>
+      </w:r>
+    </w:p>
+    <w:p>
+      <w:pPr>
+        <w:pStyle w:val="ListParagraph"/>
+        <w:autoSpaceDE w:val="0"/>
+        <w:autoSpaceDN w:val="0"/>
+        <w:adjustRightInd w:val="0"/>
+        <w:spacing w:after="0" w:line="240" w:lineRule="auto"/>
+        <w:rPr>
+          <w:rFonts w:cs="Courier"/>
+          <w:color w:val="000000"/>
+          <w:sz w:val="24"/>
+          <w:szCs w:val="24"/>
+          <w:highlight w:val="white"/>
+        </w:rPr>
+      </w:pPr>
+      <w:r>
+        <w:rPr>
+          <w:rFonts w:cs="Courier"/>
+          <w:color w:val="000000"/>
+          <w:sz w:val="24"/>
+          <w:szCs w:val="24"/>
+          <w:highlight w:val="white"/>
+        </w:rPr>
+        <w:t xml:space="preserve"> </w:t>
+      </w:r>
+      <w:r>
+        <w:rPr>
+          <w:rFonts w:cs="Courier"/>
+          <w:color w:val="0000FF"/>
+          <w:sz w:val="24"/>
+          <w:szCs w:val="24"/>
+          <w:highlight w:val="white"/>
+        </w:rPr>
+        <w:t>START</w:t>
+      </w:r>
+      <w:r>
+        <w:rPr>
+          <w:rFonts w:cs="Courier"/>
+          <w:color w:val="000000"/>
+          <w:sz w:val="24"/>
+          <w:szCs w:val="24"/>
+          <w:highlight w:val="white"/>
+        </w:rPr>
+        <w:t xml:space="preserve"> </w:t>
+      </w:r>
+      <w:r>
+        <w:rPr>
+          <w:rFonts w:cs="Courier"/>
+          <w:color w:val="0000FF"/>
+          <w:sz w:val="24"/>
+          <w:szCs w:val="24"/>
+          <w:highlight w:val="white"/>
+        </w:rPr>
+        <w:t>WITH</w:t>
+      </w:r>
+      <w:r>
+        <w:rPr>
+          <w:rFonts w:cs="Courier"/>
+          <w:color w:val="000000"/>
+          <w:sz w:val="24"/>
+          <w:szCs w:val="24"/>
+          <w:highlight w:val="white"/>
+        </w:rPr>
+        <w:t xml:space="preserve">     </w:t>
+      </w:r>
+      <w:r>
+        <w:rPr>
+          <w:rFonts w:cs="Courier"/>
+          <w:color w:val="800000"/>
+          <w:sz w:val="24"/>
+          <w:szCs w:val="24"/>
+          <w:highlight w:val="white"/>
+        </w:rPr>
+        <w:t>1</w:t>
+      </w:r>
+    </w:p>
+    <w:p>
+      <w:pPr>
+        <w:pStyle w:val="ListParagraph"/>
+        <w:jc w:val="both"/>
+        <w:rPr>
+          <w:rFonts w:cs="Courier"/>
+          <w:color w:val="0000FF"/>
+          <w:sz w:val="24"/>
+          <w:szCs w:val="24"/>
+        </w:rPr>
+      </w:pPr>
+      <w:r>
+        <w:rPr>
+          <w:rFonts w:cs="Courier"/>
+          <w:color w:val="000000"/>
+          <w:sz w:val="24"/>
+          <w:szCs w:val="24"/>
+          <w:highlight w:val="white"/>
+        </w:rPr>
+        <w:t xml:space="preserve"> </w:t>
+      </w:r>
+      <w:r>
+        <w:rPr>
+          <w:rFonts w:cs="Courier"/>
+          <w:color w:val="0000FF"/>
+          <w:sz w:val="24"/>
+          <w:szCs w:val="24"/>
+          <w:highlight w:val="white"/>
+        </w:rPr>
+        <w:t>INCREMENT</w:t>
+      </w:r>
+      <w:r>
+        <w:rPr>
+          <w:rFonts w:cs="Courier"/>
+          <w:color w:val="000000"/>
+          <w:sz w:val="24"/>
+          <w:szCs w:val="24"/>
+          <w:highlight w:val="white"/>
+        </w:rPr>
+        <w:t xml:space="preserve"> </w:t>
+      </w:r>
+      <w:r>
+        <w:rPr>
+          <w:rFonts w:cs="Courier"/>
+          <w:color w:val="0000FF"/>
+          <w:sz w:val="24"/>
+          <w:szCs w:val="24"/>
+          <w:highlight w:val="white"/>
+        </w:rPr>
+        <w:t>BY</w:t>
+      </w:r>
+      <w:r>
+        <w:rPr>
+          <w:rFonts w:cs="Courier"/>
+          <w:color w:val="000000"/>
+          <w:sz w:val="24"/>
+          <w:szCs w:val="24"/>
+          <w:highlight w:val="white"/>
+        </w:rPr>
+        <w:t xml:space="preserve">   </w:t>
+      </w:r>
+      <w:r>
+        <w:rPr>
+          <w:rFonts w:cs="Courier"/>
+          <w:color w:val="800000"/>
+          <w:sz w:val="24"/>
+          <w:szCs w:val="24"/>
+          <w:highlight w:val="white"/>
+        </w:rPr>
+        <w:t>1</w:t>
+      </w:r>
+      <w:r>
+        <w:rPr>
+          <w:rFonts w:cs="Courier"/>
+          <w:color w:val="0000FF"/>
+          <w:sz w:val="24"/>
+          <w:szCs w:val="24"/>
+          <w:highlight w:val="white"/>
+        </w:rPr>
+        <w:t>;</w:t>
+      </w:r>
+    </w:p>
+    <w:p>
+      <w:pPr>
+        <w:pStyle w:val="ListParagraph"/>
+        <w:autoSpaceDE w:val="0"/>
+        <w:autoSpaceDN w:val="0"/>
+        <w:adjustRightInd w:val="0"/>
+        <w:spacing w:after="0" w:line="240" w:lineRule="auto"/>
+        <w:rPr>
+          <w:rFonts w:cs="Courier"/>
+          <w:color w:val="000000"/>
+          <w:sz w:val="24"/>
+          <w:szCs w:val="24"/>
+          <w:highlight w:val="white"/>
+        </w:rPr>
+      </w:pPr>
+      <w:r>
+        <w:rPr>
+          <w:rFonts w:cs="Courier"/>
+          <w:color w:val="0000FF"/>
+          <w:sz w:val="24"/>
+          <w:szCs w:val="24"/>
+          <w:highlight w:val="white"/>
+        </w:rPr>
+        <w:t>CREATE</w:t>
+      </w:r>
+      <w:r>
+        <w:rPr>
+          <w:rFonts w:cs="Courier"/>
+          <w:color w:val="000000"/>
+          <w:sz w:val="24"/>
+          <w:szCs w:val="24"/>
+          <w:highlight w:val="white"/>
+        </w:rPr>
+        <w:t xml:space="preserve"> </w:t>
+      </w:r>
+      <w:r>
+        <w:rPr>
+          <w:rFonts w:cs="Courier"/>
+          <w:color w:val="0000FF"/>
+          <w:sz w:val="24"/>
+          <w:szCs w:val="24"/>
+          <w:highlight w:val="white"/>
+        </w:rPr>
+        <w:t>SEQUENCE</w:t>
+      </w:r>
+      <w:r>
+        <w:rPr>
+          <w:rFonts w:cs="Courier"/>
+          <w:color w:val="000000"/>
+          <w:sz w:val="24"/>
+          <w:szCs w:val="24"/>
+          <w:highlight w:val="white"/>
+        </w:rPr>
         <w:t xml:space="preserve"> ZTH_SEQ</w:t>
       </w:r>
     </w:p>
@@ -4548,355 +4750,365 @@
           <w:sz w:val="24"/>
           <w:szCs w:val="24"/>
         </w:rPr>
-        <w:t xml:space="preserve">Create </w:t>
-      </w:r>
-      <w:bookmarkStart w:id="3" w:name="_GoBack"/>
+        <w:t>Create relations between the tables by alter</w:t>
+      </w:r>
+      <w:r>
+        <w:rPr>
+          <w:rFonts w:cs="Arial"/>
+          <w:sz w:val="24"/>
+          <w:szCs w:val="24"/>
+        </w:rPr>
+        <w:t>ing</w:t>
+      </w:r>
+      <w:r>
+        <w:rPr>
+          <w:rFonts w:cs="Arial"/>
+          <w:sz w:val="24"/>
+          <w:szCs w:val="24"/>
+        </w:rPr>
+        <w:t xml:space="preserve"> the tables and add</w:t>
+      </w:r>
+      <w:r>
+        <w:rPr>
+          <w:rFonts w:cs="Arial"/>
+          <w:sz w:val="24"/>
+          <w:szCs w:val="24"/>
+        </w:rPr>
+        <w:t>ing</w:t>
+      </w:r>
+      <w:r>
+        <w:rPr>
+          <w:rFonts w:cs="Arial"/>
+          <w:sz w:val="24"/>
+          <w:szCs w:val="24"/>
+        </w:rPr>
+        <w:t xml:space="preserve"> the FOREIGN KEYS:</w:t>
+      </w:r>
+    </w:p>
+    <w:p>
+      <w:pPr>
+        <w:pStyle w:val="ListParagraph"/>
+        <w:jc w:val="both"/>
+        <w:rPr>
+          <w:rFonts w:cs="Arial"/>
+          <w:sz w:val="24"/>
+          <w:szCs w:val="24"/>
+        </w:rPr>
+      </w:pPr>
+    </w:p>
+    <w:p>
+      <w:pPr>
+        <w:pStyle w:val="ListParagraph"/>
+        <w:jc w:val="both"/>
+        <w:rPr>
+          <w:rFonts w:cs="Arial"/>
+          <w:sz w:val="24"/>
+          <w:szCs w:val="24"/>
+        </w:rPr>
+      </w:pPr>
+      <w:r>
+        <w:rPr>
+          <w:rFonts w:cs="Arial"/>
+          <w:sz w:val="24"/>
+          <w:szCs w:val="24"/>
+        </w:rPr>
+        <w:t>FK_EMPLOYEES_DEPARTMENTS</w:t>
+      </w:r>
+      <w:r>
+        <w:rPr>
+          <w:rFonts w:cs="Arial"/>
+          <w:sz w:val="24"/>
+          <w:szCs w:val="24"/>
+        </w:rPr>
+        <w:t xml:space="preserve"> </w:t>
+      </w:r>
+      <w:r>
+        <w:rPr>
+          <w:rFonts w:cs="Arial"/>
+          <w:sz w:val="24"/>
+          <w:szCs w:val="24"/>
+        </w:rPr>
+        <w:t>– every employee should have a department</w:t>
+      </w:r>
+    </w:p>
+    <w:p>
+      <w:pPr>
+        <w:pStyle w:val="ListParagraph"/>
+        <w:jc w:val="both"/>
+        <w:rPr>
+          <w:rFonts w:cs="Arial"/>
+          <w:sz w:val="24"/>
+          <w:szCs w:val="24"/>
+        </w:rPr>
+      </w:pPr>
+      <w:r>
+        <w:rPr>
+          <w:rFonts w:cs="Arial"/>
+          <w:sz w:val="24"/>
+          <w:szCs w:val="24"/>
+        </w:rPr>
+        <w:t>FK_EMPLOYEES_JOBS</w:t>
+      </w:r>
+      <w:r>
+        <w:rPr>
+          <w:rFonts w:cs="Arial"/>
+          <w:sz w:val="24"/>
+          <w:szCs w:val="24"/>
+        </w:rPr>
+        <w:t xml:space="preserve"> </w:t>
+      </w:r>
+      <w:r>
+        <w:rPr>
+          <w:rFonts w:cs="Arial"/>
+          <w:sz w:val="24"/>
+          <w:szCs w:val="24"/>
+        </w:rPr>
+        <w:t>– every employee should have a job</w:t>
+      </w:r>
+    </w:p>
+    <w:p>
+      <w:pPr>
+        <w:pStyle w:val="ListParagraph"/>
+        <w:jc w:val="both"/>
+        <w:rPr>
+          <w:rFonts w:cs="Arial"/>
+          <w:sz w:val="24"/>
+          <w:szCs w:val="24"/>
+        </w:rPr>
+      </w:pPr>
+      <w:r>
+        <w:rPr>
+          <w:rFonts w:cs="Arial"/>
+          <w:sz w:val="24"/>
+          <w:szCs w:val="24"/>
+        </w:rPr>
+        <w:t>FK_EMPLOYEES_EMPL_MANAGER</w:t>
+      </w:r>
+      <w:r>
+        <w:rPr>
+          <w:rFonts w:cs="Arial"/>
+          <w:sz w:val="24"/>
+          <w:szCs w:val="24"/>
+        </w:rPr>
+        <w:t xml:space="preserve"> </w:t>
+      </w:r>
+      <w:r>
+        <w:rPr>
+          <w:rFonts w:cs="Arial"/>
+          <w:sz w:val="24"/>
+          <w:szCs w:val="24"/>
+        </w:rPr>
+        <w:t>– every employee should have a manager, who is also an employee</w:t>
+      </w:r>
+    </w:p>
+    <w:p>
+      <w:pPr>
+        <w:pStyle w:val="ListParagraph"/>
+        <w:jc w:val="both"/>
+        <w:rPr>
+          <w:rFonts w:cs="Arial"/>
+          <w:sz w:val="24"/>
+          <w:szCs w:val="24"/>
+        </w:rPr>
+      </w:pPr>
+    </w:p>
+    <w:p>
+      <w:pPr>
+        <w:pStyle w:val="ListParagraph"/>
+        <w:jc w:val="both"/>
+        <w:rPr>
+          <w:rFonts w:cs="Arial"/>
+          <w:color w:val="92D050"/>
+          <w:sz w:val="24"/>
+          <w:szCs w:val="24"/>
+        </w:rPr>
+      </w:pPr>
+    </w:p>
+    <w:p>
+      <w:pPr>
+        <w:pStyle w:val="ListParagraph"/>
+        <w:jc w:val="both"/>
+        <w:rPr>
+          <w:rFonts w:cs="Arial"/>
+          <w:sz w:val="24"/>
+          <w:szCs w:val="24"/>
+        </w:rPr>
+      </w:pPr>
+      <w:r>
+        <w:rPr>
+          <w:rFonts w:cs="Arial"/>
+          <w:sz w:val="24"/>
+          <w:szCs w:val="24"/>
+        </w:rPr>
+        <w:t>SYNTAX:</w:t>
+      </w:r>
+    </w:p>
+    <w:p>
+      <w:pPr>
+        <w:pStyle w:val="ListParagraph"/>
+        <w:jc w:val="both"/>
+        <w:rPr>
+          <w:rFonts w:cs="Arial"/>
+          <w:sz w:val="24"/>
+          <w:szCs w:val="24"/>
+        </w:rPr>
+      </w:pPr>
+      <w:r>
+        <w:rPr>
+          <w:rFonts w:cs="Arial"/>
+          <w:sz w:val="24"/>
+          <w:szCs w:val="24"/>
+        </w:rPr>
+        <w:t xml:space="preserve">ALTER TABLE &lt;TABLE1&gt; ADD </w:t>
+      </w:r>
+      <w:r>
+        <w:rPr>
+          <w:rFonts w:cs="Arial"/>
+          <w:sz w:val="24"/>
+          <w:szCs w:val="24"/>
+        </w:rPr>
+        <w:t xml:space="preserve">CONSTRAINT &lt;CONSTRAINT_NAME&gt; </w:t>
+      </w:r>
+      <w:r>
+        <w:rPr>
+          <w:rFonts w:cs="Arial"/>
+          <w:sz w:val="24"/>
+          <w:szCs w:val="24"/>
+        </w:rPr>
+        <w:t>FOREIGN KEY (&lt;FIELD_TABLE1&gt;)</w:t>
+      </w:r>
+      <w:r>
+        <w:rPr>
+          <w:rFonts w:cs="Arial"/>
+          <w:sz w:val="24"/>
+          <w:szCs w:val="24"/>
+        </w:rPr>
+        <w:t xml:space="preserve"> </w:t>
+      </w:r>
+      <w:r>
+        <w:rPr>
+          <w:rFonts w:cs="Arial"/>
+          <w:sz w:val="24"/>
+          <w:szCs w:val="24"/>
+        </w:rPr>
+        <w:t>REFERENCES &lt;TABLE2&gt; (&lt;FIELD_TABLE2&gt;)</w:t>
+      </w:r>
+      <w:r>
+        <w:rPr>
+          <w:rFonts w:cs="Arial"/>
+          <w:sz w:val="24"/>
+          <w:szCs w:val="24"/>
+        </w:rPr>
+        <w:t>;</w:t>
+      </w:r>
+    </w:p>
+    <w:p>
+      <w:pPr>
+        <w:pStyle w:val="ListParagraph"/>
+        <w:jc w:val="both"/>
+        <w:rPr>
+          <w:rFonts w:cs="Arial"/>
+          <w:sz w:val="24"/>
+          <w:szCs w:val="24"/>
+        </w:rPr>
+      </w:pPr>
+    </w:p>
+    <w:p>
+      <w:pPr>
+        <w:pStyle w:val="ListParagraph"/>
+        <w:jc w:val="both"/>
+        <w:rPr>
+          <w:rFonts w:cs="Arial"/>
+          <w:sz w:val="24"/>
+          <w:szCs w:val="24"/>
+        </w:rPr>
+      </w:pPr>
+    </w:p>
+    <w:p>
+      <w:pPr>
+        <w:pStyle w:val="ListParagraph"/>
+        <w:jc w:val="both"/>
+        <w:rPr>
+          <w:rFonts w:cs="Arial"/>
+          <w:sz w:val="24"/>
+          <w:szCs w:val="24"/>
+        </w:rPr>
+      </w:pPr>
+    </w:p>
+    <w:p>
+      <w:pPr>
+        <w:pStyle w:val="ListParagraph"/>
+        <w:jc w:val="both"/>
+        <w:rPr>
+          <w:rFonts w:cs="Arial"/>
+          <w:sz w:val="24"/>
+          <w:szCs w:val="24"/>
+        </w:rPr>
+      </w:pPr>
+    </w:p>
+    <w:p>
+      <w:pPr>
+        <w:pStyle w:val="ListParagraph"/>
+        <w:jc w:val="both"/>
+        <w:rPr>
+          <w:rFonts w:cs="Arial"/>
+          <w:sz w:val="24"/>
+          <w:szCs w:val="24"/>
+        </w:rPr>
+      </w:pPr>
+    </w:p>
+    <w:p>
+      <w:pPr>
+        <w:pStyle w:val="ListParagraph"/>
+        <w:jc w:val="both"/>
+        <w:rPr>
+          <w:rFonts w:cs="Arial"/>
+          <w:sz w:val="24"/>
+          <w:szCs w:val="24"/>
+        </w:rPr>
+      </w:pPr>
+    </w:p>
+    <w:p>
+      <w:pPr>
+        <w:pStyle w:val="ListParagraph"/>
+        <w:jc w:val="both"/>
+        <w:rPr>
+          <w:rFonts w:cs="Arial"/>
+          <w:sz w:val="24"/>
+          <w:szCs w:val="24"/>
+        </w:rPr>
+      </w:pPr>
+    </w:p>
+    <w:p>
+      <w:pPr>
+        <w:pStyle w:val="ListParagraph"/>
+        <w:jc w:val="both"/>
+        <w:rPr>
+          <w:rFonts w:cs="Arial"/>
+          <w:sz w:val="24"/>
+          <w:szCs w:val="24"/>
+        </w:rPr>
+      </w:pPr>
+    </w:p>
+    <w:p>
+      <w:pPr>
+        <w:pStyle w:val="Heading1"/>
+        <w:rPr>
+          <w:rFonts w:asciiTheme="minorHAnsi" w:hAnsiTheme="minorHAnsi"/>
+          <w:sz w:val="24"/>
+          <w:szCs w:val="24"/>
+        </w:rPr>
+      </w:pPr>
+      <w:bookmarkStart w:id="3" w:name="_Toc417658889"/>
+      <w:r>
+        <w:rPr>
+          <w:rFonts w:asciiTheme="minorHAnsi" w:hAnsiTheme="minorHAnsi"/>
+          <w:sz w:val="24"/>
+          <w:szCs w:val="24"/>
+        </w:rPr>
+        <w:t>Data Manipulation Language</w:t>
+      </w:r>
       <w:bookmarkEnd w:id="3"/>
-      <w:r>
-        <w:rPr>
-          <w:rFonts w:cs="Arial"/>
-          <w:sz w:val="24"/>
-          <w:szCs w:val="24"/>
-        </w:rPr>
-        <w:t>relations between the tables by alter</w:t>
-      </w:r>
-      <w:r>
-        <w:rPr>
-          <w:rFonts w:cs="Arial"/>
-          <w:sz w:val="24"/>
-          <w:szCs w:val="24"/>
-        </w:rPr>
-        <w:t>ing</w:t>
-      </w:r>
-      <w:r>
-        <w:rPr>
-          <w:rFonts w:cs="Arial"/>
-          <w:sz w:val="24"/>
-          <w:szCs w:val="24"/>
-        </w:rPr>
-        <w:t xml:space="preserve"> the tables and add</w:t>
-      </w:r>
-      <w:r>
-        <w:rPr>
-          <w:rFonts w:cs="Arial"/>
-          <w:sz w:val="24"/>
-          <w:szCs w:val="24"/>
-        </w:rPr>
-        <w:t>ing</w:t>
-      </w:r>
-      <w:r>
-        <w:rPr>
-          <w:rFonts w:cs="Arial"/>
-          <w:sz w:val="24"/>
-          <w:szCs w:val="24"/>
-        </w:rPr>
-        <w:t xml:space="preserve"> the FOREIGN KEYS:</w:t>
-      </w:r>
-    </w:p>
-    <w:p>
-      <w:pPr>
-        <w:pStyle w:val="ListParagraph"/>
-        <w:jc w:val="both"/>
-        <w:rPr>
-          <w:rFonts w:cs="Arial"/>
-          <w:sz w:val="24"/>
-          <w:szCs w:val="24"/>
-        </w:rPr>
-      </w:pPr>
-    </w:p>
-    <w:p>
-      <w:pPr>
-        <w:pStyle w:val="ListParagraph"/>
-        <w:jc w:val="both"/>
-        <w:rPr>
-          <w:rFonts w:cs="Arial"/>
-          <w:sz w:val="24"/>
-          <w:szCs w:val="24"/>
-        </w:rPr>
-      </w:pPr>
-      <w:r>
-        <w:rPr>
-          <w:rFonts w:cs="Arial"/>
-          <w:sz w:val="24"/>
-          <w:szCs w:val="24"/>
-        </w:rPr>
-        <w:t>FK_EMPLOYEES_DEPARTMENTS</w:t>
-      </w:r>
-      <w:r>
-        <w:rPr>
-          <w:rFonts w:cs="Arial"/>
-          <w:sz w:val="24"/>
-          <w:szCs w:val="24"/>
-        </w:rPr>
-        <w:t xml:space="preserve"> </w:t>
-      </w:r>
-      <w:r>
-        <w:rPr>
-          <w:rFonts w:cs="Arial"/>
-          <w:sz w:val="24"/>
-          <w:szCs w:val="24"/>
-        </w:rPr>
-        <w:t>– every employee should have a department</w:t>
-      </w:r>
-    </w:p>
-    <w:p>
-      <w:pPr>
-        <w:pStyle w:val="ListParagraph"/>
-        <w:jc w:val="both"/>
-        <w:rPr>
-          <w:rFonts w:cs="Arial"/>
-          <w:sz w:val="24"/>
-          <w:szCs w:val="24"/>
-        </w:rPr>
-      </w:pPr>
-      <w:r>
-        <w:rPr>
-          <w:rFonts w:cs="Arial"/>
-          <w:sz w:val="24"/>
-          <w:szCs w:val="24"/>
-        </w:rPr>
-        <w:t>FK_EMPLOYEES_JOBS</w:t>
-      </w:r>
-      <w:r>
-        <w:rPr>
-          <w:rFonts w:cs="Arial"/>
-          <w:sz w:val="24"/>
-          <w:szCs w:val="24"/>
-        </w:rPr>
-        <w:t xml:space="preserve"> </w:t>
-      </w:r>
-      <w:r>
-        <w:rPr>
-          <w:rFonts w:cs="Arial"/>
-          <w:sz w:val="24"/>
-          <w:szCs w:val="24"/>
-        </w:rPr>
-        <w:t>– every employee should have a job</w:t>
-      </w:r>
-    </w:p>
-    <w:p>
-      <w:pPr>
-        <w:pStyle w:val="ListParagraph"/>
-        <w:jc w:val="both"/>
-        <w:rPr>
-          <w:rFonts w:cs="Arial"/>
-          <w:sz w:val="24"/>
-          <w:szCs w:val="24"/>
-        </w:rPr>
-      </w:pPr>
-      <w:r>
-        <w:rPr>
-          <w:rFonts w:cs="Arial"/>
-          <w:sz w:val="24"/>
-          <w:szCs w:val="24"/>
-        </w:rPr>
-        <w:t>FK_EMPLOYEES_EMPL_MANAGER</w:t>
-      </w:r>
-      <w:r>
-        <w:rPr>
-          <w:rFonts w:cs="Arial"/>
-          <w:sz w:val="24"/>
-          <w:szCs w:val="24"/>
-        </w:rPr>
-        <w:t xml:space="preserve"> </w:t>
-      </w:r>
-      <w:r>
-        <w:rPr>
-          <w:rFonts w:cs="Arial"/>
-          <w:sz w:val="24"/>
-          <w:szCs w:val="24"/>
-        </w:rPr>
-        <w:t>– every employee should have a manager, who is also an employee</w:t>
-      </w:r>
-    </w:p>
-    <w:p>
-      <w:pPr>
-        <w:pStyle w:val="ListParagraph"/>
-        <w:jc w:val="both"/>
-        <w:rPr>
-          <w:rFonts w:cs="Arial"/>
-          <w:sz w:val="24"/>
-          <w:szCs w:val="24"/>
-        </w:rPr>
-      </w:pPr>
-    </w:p>
-    <w:p>
-      <w:pPr>
-        <w:pStyle w:val="ListParagraph"/>
-        <w:jc w:val="both"/>
-        <w:rPr>
-          <w:rFonts w:cs="Arial"/>
-          <w:color w:val="92D050"/>
-          <w:sz w:val="24"/>
-          <w:szCs w:val="24"/>
-        </w:rPr>
-      </w:pPr>
-    </w:p>
-    <w:p>
-      <w:pPr>
-        <w:pStyle w:val="ListParagraph"/>
-        <w:jc w:val="both"/>
-        <w:rPr>
-          <w:rFonts w:cs="Arial"/>
-          <w:sz w:val="24"/>
-          <w:szCs w:val="24"/>
-        </w:rPr>
-      </w:pPr>
-      <w:r>
-        <w:rPr>
-          <w:rFonts w:cs="Arial"/>
-          <w:sz w:val="24"/>
-          <w:szCs w:val="24"/>
-        </w:rPr>
-        <w:t>SYNTAX:</w:t>
-      </w:r>
-    </w:p>
-    <w:p>
-      <w:pPr>
-        <w:pStyle w:val="ListParagraph"/>
-        <w:jc w:val="both"/>
-        <w:rPr>
-          <w:rFonts w:cs="Arial"/>
-          <w:sz w:val="24"/>
-          <w:szCs w:val="24"/>
-        </w:rPr>
-      </w:pPr>
-      <w:r>
-        <w:rPr>
-          <w:rFonts w:cs="Arial"/>
-          <w:sz w:val="24"/>
-          <w:szCs w:val="24"/>
-        </w:rPr>
-        <w:t>ALTER TABLE &lt;TABLE1&gt; ADD FOREIGN KEY (&lt;FIELD_TABLE1&gt;)</w:t>
-      </w:r>
-    </w:p>
-    <w:p>
-      <w:pPr>
-        <w:pStyle w:val="ListParagraph"/>
-        <w:jc w:val="both"/>
-        <w:rPr>
-          <w:rFonts w:cs="Arial"/>
-          <w:sz w:val="24"/>
-          <w:szCs w:val="24"/>
-        </w:rPr>
-      </w:pPr>
-      <w:r>
-        <w:rPr>
-          <w:rFonts w:cs="Arial"/>
-          <w:sz w:val="24"/>
-          <w:szCs w:val="24"/>
-        </w:rPr>
-        <w:t>REFERENCES &lt;TABLE2&gt; (&lt;FIELD_TABLE2&gt;)</w:t>
-      </w:r>
-    </w:p>
-    <w:p>
-      <w:pPr>
-        <w:pStyle w:val="ListParagraph"/>
-        <w:jc w:val="both"/>
-        <w:rPr>
-          <w:rFonts w:cs="Arial"/>
-          <w:sz w:val="24"/>
-          <w:szCs w:val="24"/>
-        </w:rPr>
-      </w:pPr>
-    </w:p>
-    <w:p>
-      <w:pPr>
-        <w:pStyle w:val="ListParagraph"/>
-        <w:jc w:val="both"/>
-        <w:rPr>
-          <w:rFonts w:cs="Arial"/>
-          <w:sz w:val="24"/>
-          <w:szCs w:val="24"/>
-        </w:rPr>
-      </w:pPr>
-    </w:p>
-    <w:p>
-      <w:pPr>
-        <w:pStyle w:val="ListParagraph"/>
-        <w:jc w:val="both"/>
-        <w:rPr>
-          <w:rFonts w:cs="Arial"/>
-          <w:sz w:val="24"/>
-          <w:szCs w:val="24"/>
-        </w:rPr>
-      </w:pPr>
-    </w:p>
-    <w:p>
-      <w:pPr>
-        <w:pStyle w:val="ListParagraph"/>
-        <w:jc w:val="both"/>
-        <w:rPr>
-          <w:rFonts w:cs="Arial"/>
-          <w:sz w:val="24"/>
-          <w:szCs w:val="24"/>
-        </w:rPr>
-      </w:pPr>
-    </w:p>
-    <w:p>
-      <w:pPr>
-        <w:pStyle w:val="ListParagraph"/>
-        <w:jc w:val="both"/>
-        <w:rPr>
-          <w:rFonts w:cs="Arial"/>
-          <w:sz w:val="24"/>
-          <w:szCs w:val="24"/>
-        </w:rPr>
-      </w:pPr>
-    </w:p>
-    <w:p>
-      <w:pPr>
-        <w:pStyle w:val="ListParagraph"/>
-        <w:jc w:val="both"/>
-        <w:rPr>
-          <w:rFonts w:cs="Arial"/>
-          <w:sz w:val="24"/>
-          <w:szCs w:val="24"/>
-        </w:rPr>
-      </w:pPr>
-    </w:p>
-    <w:p>
-      <w:pPr>
-        <w:pStyle w:val="ListParagraph"/>
-        <w:jc w:val="both"/>
-        <w:rPr>
-          <w:rFonts w:cs="Arial"/>
-          <w:sz w:val="24"/>
-          <w:szCs w:val="24"/>
-        </w:rPr>
-      </w:pPr>
-    </w:p>
-    <w:p>
-      <w:pPr>
-        <w:pStyle w:val="ListParagraph"/>
-        <w:jc w:val="both"/>
-        <w:rPr>
-          <w:rFonts w:cs="Arial"/>
-          <w:sz w:val="24"/>
-          <w:szCs w:val="24"/>
-        </w:rPr>
-      </w:pPr>
-    </w:p>
-    <w:p>
-      <w:pPr>
-        <w:pStyle w:val="Heading1"/>
-        <w:rPr>
-          <w:rFonts w:asciiTheme="minorHAnsi" w:hAnsiTheme="minorHAnsi"/>
-          <w:sz w:val="24"/>
-          <w:szCs w:val="24"/>
-        </w:rPr>
-      </w:pPr>
-      <w:bookmarkStart w:id="4" w:name="_Toc417658889"/>
-      <w:r>
-        <w:rPr>
-          <w:rFonts w:asciiTheme="minorHAnsi" w:hAnsiTheme="minorHAnsi"/>
-          <w:sz w:val="24"/>
-          <w:szCs w:val="24"/>
-        </w:rPr>
-        <w:lastRenderedPageBreak/>
-        <w:t>Data Manipulation Language</w:t>
-      </w:r>
-      <w:bookmarkEnd w:id="4"/>
     </w:p>
     <w:p>
       <w:pPr>
@@ -5368,7 +5580,6 @@
           <w:highlight w:val="white"/>
         </w:rPr>
       </w:pPr>
-      <w:proofErr w:type="gramStart"/>
       <w:r>
         <w:rPr>
           <w:rFonts w:cs="Courier"/>
@@ -5379,37 +5590,48 @@
         </w:rPr>
         <w:t>(</w:t>
       </w:r>
-      <w:r>
-        <w:rPr>
-          <w:rFonts w:cs="Courier"/>
-          <w:color w:val="000000"/>
-          <w:sz w:val="24"/>
-          <w:szCs w:val="24"/>
-          <w:highlight w:val="white"/>
-        </w:rPr>
-        <w:t xml:space="preserve"> </w:t>
-      </w:r>
-      <w:r>
-        <w:rPr>
-          <w:rFonts w:cs="Courier"/>
-          <w:color w:val="FF0000"/>
-          <w:sz w:val="24"/>
-          <w:szCs w:val="24"/>
-          <w:highlight w:val="white"/>
-        </w:rPr>
-        <w:t>'AD</w:t>
-      </w:r>
-      <w:proofErr w:type="gramEnd"/>
-      <w:r>
-        <w:rPr>
-          <w:rFonts w:cs="Courier"/>
-          <w:color w:val="FF0000"/>
-          <w:sz w:val="24"/>
-          <w:szCs w:val="24"/>
-          <w:highlight w:val="white"/>
-        </w:rPr>
-        <w:t>_PRES1'</w:t>
-      </w:r>
+      <w:proofErr w:type="spellStart"/>
+      <w:r>
+        <w:rPr>
+          <w:rFonts w:cs="Courier"/>
+          <w:color w:val="000000"/>
+          <w:sz w:val="24"/>
+          <w:szCs w:val="24"/>
+          <w:highlight w:val="white"/>
+        </w:rPr>
+        <w:t>TAB_</w:t>
+      </w:r>
+      <w:r>
+        <w:rPr>
+          <w:rFonts w:cs="Courier"/>
+          <w:color w:val="000000"/>
+          <w:sz w:val="24"/>
+          <w:szCs w:val="24"/>
+          <w:highlight w:val="white"/>
+        </w:rPr>
+        <w:t>JOB</w:t>
+      </w:r>
+      <w:r>
+        <w:rPr>
+          <w:rFonts w:cs="Courier"/>
+          <w:color w:val="000000"/>
+          <w:sz w:val="24"/>
+          <w:szCs w:val="24"/>
+          <w:highlight w:val="white"/>
+        </w:rPr>
+        <w:t>S_SEQ</w:t>
+      </w:r>
+      <w:r>
+        <w:rPr>
+          <w:rFonts w:cs="Courier"/>
+          <w:color w:val="0000FF"/>
+          <w:sz w:val="24"/>
+          <w:szCs w:val="24"/>
+          <w:highlight w:val="white"/>
+        </w:rPr>
+        <w:t>.nextval</w:t>
+      </w:r>
+      <w:proofErr w:type="spellEnd"/>
     </w:p>
     <w:p>
       <w:pPr>
@@ -6097,6 +6319,16 @@
         </w:rPr>
         <w:t>,</w:t>
       </w:r>
+      <w:r>
+        <w:rPr>
+          <w:rFonts w:cs="Courier"/>
+          <w:color w:val="0000FF"/>
+          <w:sz w:val="24"/>
+          <w:szCs w:val="24"/>
+          <w:highlight w:val="white"/>
+        </w:rPr>
+        <w:t>--value from second insert</w:t>
+      </w:r>
     </w:p>
     <w:p>
       <w:pPr>
@@ -6257,6 +6489,15 @@
           <w:highlight w:val="white"/>
         </w:rPr>
         <w:t>);</w:t>
+      </w:r>
+      <w:r>
+        <w:rPr>
+          <w:rFonts w:cs="Courier"/>
+          <w:color w:val="0000FF"/>
+          <w:sz w:val="24"/>
+          <w:szCs w:val="24"/>
+        </w:rPr>
+        <w:t>--value from first insert</w:t>
       </w:r>
     </w:p>
     <w:p>
@@ -6671,7 +6912,6 @@
           <w:sz w:val="24"/>
           <w:szCs w:val="24"/>
         </w:rPr>
-        <w:lastRenderedPageBreak/>
         <w:tab/>
         <w:t xml:space="preserve">It’s very important to delete data in the order of the references (foreign keys). For example, since a department has a </w:t>
       </w:r>
@@ -6748,6 +6988,7 @@
         </w:rPr>
         <w:t xml:space="preserve"> </w:t>
       </w:r>
+      <w:bookmarkStart w:id="4" w:name="_GoBack"/>
       <w:proofErr w:type="spellStart"/>
       <w:r>
         <w:rPr>
@@ -6805,6 +7046,7 @@
         <w:t>.</w:t>
       </w:r>
     </w:p>
+    <w:bookmarkEnd w:id="4"/>
     <w:p>
       <w:pPr>
         <w:pStyle w:val="ListParagraph"/>
@@ -7001,15 +7243,7 @@
           <w:sz w:val="24"/>
           <w:szCs w:val="24"/>
         </w:rPr>
-        <w:t>departments</w:t>
-      </w:r>
-      <w:r>
-        <w:rPr>
-          <w:rFonts w:cs="Arial"/>
-          <w:sz w:val="24"/>
-          <w:szCs w:val="24"/>
-        </w:rPr>
-        <w:t xml:space="preserve"> from the database.</w:t>
+        <w:t>departments from the database.</w:t>
       </w:r>
     </w:p>
     <w:p>
@@ -7051,15 +7285,7 @@
           <w:sz w:val="24"/>
           <w:szCs w:val="24"/>
         </w:rPr>
-        <w:t>jobs</w:t>
-      </w:r>
-      <w:r>
-        <w:rPr>
-          <w:rFonts w:cs="Arial"/>
-          <w:sz w:val="24"/>
-          <w:szCs w:val="24"/>
-        </w:rPr>
-        <w:t xml:space="preserve"> from the database.</w:t>
+        <w:t>jobs from the database.</w:t>
       </w:r>
     </w:p>
     <w:p>
@@ -8575,6 +8801,7 @@
           <w:sz w:val="24"/>
           <w:szCs w:val="24"/>
         </w:rPr>
+        <w:lastRenderedPageBreak/>
         <w:t xml:space="preserve">Use the </w:t>
       </w:r>
       <w:r>
@@ -8675,16 +8902,7 @@
           <w:sz w:val="24"/>
           <w:szCs w:val="24"/>
         </w:rPr>
-        <w:lastRenderedPageBreak/>
-        <w:t>Calculate</w:t>
-      </w:r>
-      <w:r>
-        <w:rPr>
-          <w:rFonts w:cs="Arial"/>
-          <w:sz w:val="24"/>
-          <w:szCs w:val="24"/>
-        </w:rPr>
-        <w:t xml:space="preserve"> </w:t>
+        <w:t xml:space="preserve">Calculate </w:t>
       </w:r>
       <w:r>
         <w:rPr>
@@ -8726,15 +8944,7 @@
           <w:sz w:val="24"/>
           <w:szCs w:val="24"/>
         </w:rPr>
-        <w:t>Calculate</w:t>
-      </w:r>
-      <w:r>
-        <w:rPr>
-          <w:rFonts w:cs="Arial"/>
-          <w:sz w:val="24"/>
-          <w:szCs w:val="24"/>
-        </w:rPr>
-        <w:t xml:space="preserve"> </w:t>
+        <w:t xml:space="preserve">Calculate </w:t>
       </w:r>
       <w:r>
         <w:rPr>
@@ -8808,15 +9018,7 @@
           <w:sz w:val="24"/>
           <w:szCs w:val="24"/>
         </w:rPr>
-        <w:t>Calculate</w:t>
-      </w:r>
-      <w:r>
-        <w:rPr>
-          <w:rFonts w:cs="Arial"/>
-          <w:sz w:val="24"/>
-          <w:szCs w:val="24"/>
-        </w:rPr>
-        <w:t xml:space="preserve"> </w:t>
+        <w:t xml:space="preserve">Calculate </w:t>
       </w:r>
       <w:r>
         <w:rPr>
@@ -9974,6 +10176,7 @@
           <w:sz w:val="24"/>
           <w:szCs w:val="24"/>
         </w:rPr>
+        <w:lastRenderedPageBreak/>
         <w:t xml:space="preserve">                    &lt;</w:t>
       </w:r>
       <w:proofErr w:type="gramStart"/>
@@ -10038,7 +10241,6 @@
           <w:sz w:val="24"/>
           <w:szCs w:val="24"/>
         </w:rPr>
-        <w:lastRenderedPageBreak/>
         <w:t xml:space="preserve">                &lt;/configuration&gt;</w:t>
       </w:r>
     </w:p>
@@ -11414,6 +11616,7 @@
           <w:sz w:val="24"/>
           <w:szCs w:val="24"/>
         </w:rPr>
+        <w:lastRenderedPageBreak/>
         <w:t>Run the compile task in Maven</w:t>
       </w:r>
     </w:p>
@@ -11434,7 +11637,6 @@
           <w:sz w:val="24"/>
           <w:szCs w:val="24"/>
         </w:rPr>
-        <w:lastRenderedPageBreak/>
         <w:t xml:space="preserve">Create </w:t>
       </w:r>
       <w:r>
@@ -14476,7 +14678,7 @@
 </file>
 
 <file path=customXml/itemProps1.xml><?xml version="1.0" encoding="utf-8"?>
-<ds:datastoreItem xmlns:ds="http://schemas.openxmlformats.org/officeDocument/2006/customXml" ds:itemID="{76ABAB01-B91B-4FA8-BB9F-505B5CFAE216}">
+<ds:datastoreItem xmlns:ds="http://schemas.openxmlformats.org/officeDocument/2006/customXml" ds:itemID="{CA1F5A39-DCEC-462B-AF50-EE3B4D2A4CEF}">
   <ds:schemaRefs>
     <ds:schemaRef ds:uri="http://schemas.openxmlformats.org/officeDocument/2006/bibliography"/>
   </ds:schemaRefs>

</xml_diff>